<commit_message>
updated defaults for appID and orgID + readme
</commit_message>
<xml_diff>
--- a/ARMsandbox/readme.docx
+++ b/ARMsandbox/readme.docx
@@ -32,11 +32,6 @@
           <w:lang w:val="en"/>
         </w:rPr>
         <w:tab/>
-      </w:r>
-      <w:r>
-        <w:rPr>
-          <w:lang w:val="en"/>
-        </w:rPr>
         <w:t>MSIT-ALL-CORP-PILOT01</w:t>
       </w:r>
     </w:p>
@@ -80,8 +75,6 @@
       <w:r>
         <w:t xml:space="preserve"> if not</w:t>
       </w:r>
-      <w:bookmarkStart w:id="0" w:name="_GoBack"/>
-      <w:bookmarkEnd w:id="0"/>
     </w:p>
     <w:p>
       <w:pPr>
@@ -111,7 +104,23 @@
         </w:numPr>
       </w:pPr>
       <w:r>
-        <w:t>Open up deploymentscript.ps1 in powershell ise.  Go to the last line:</w:t>
+        <w:t xml:space="preserve">Open up deploymentscript.ps1 in </w:t>
+      </w:r>
+      <w:proofErr w:type="spellStart"/>
+      <w:r>
+        <w:t>powershell</w:t>
+      </w:r>
+      <w:proofErr w:type="spellEnd"/>
+      <w:r>
+        <w:t xml:space="preserve"> </w:t>
+      </w:r>
+      <w:proofErr w:type="spellStart"/>
+      <w:r>
+        <w:t>ise</w:t>
+      </w:r>
+      <w:proofErr w:type="spellEnd"/>
+      <w:r>
+        <w:t>.  Go to the last line:</w:t>
       </w:r>
     </w:p>
     <w:p>
@@ -145,8 +154,19 @@
           <w:sz w:val="18"/>
           <w:szCs w:val="18"/>
         </w:rPr>
-        <w:t>-SubscriptionId</w:t>
-      </w:r>
+        <w:t>-</w:t>
+      </w:r>
+      <w:proofErr w:type="spellStart"/>
+      <w:r>
+        <w:rPr>
+          <w:rFonts w:ascii="Lucida Console" w:hAnsi="Lucida Console"/>
+          <w:color w:val="000080"/>
+          <w:sz w:val="18"/>
+          <w:szCs w:val="18"/>
+        </w:rPr>
+        <w:t>SubscriptionId</w:t>
+      </w:r>
+      <w:proofErr w:type="spellEnd"/>
       <w:r>
         <w:rPr>
           <w:rFonts w:ascii="Lucida Console" w:hAnsi="Lucida Console"/>
@@ -179,8 +199,19 @@
           <w:sz w:val="18"/>
           <w:szCs w:val="18"/>
         </w:rPr>
-        <w:t>-ResourceGroupLocation</w:t>
-      </w:r>
+        <w:t>-</w:t>
+      </w:r>
+      <w:proofErr w:type="spellStart"/>
+      <w:r>
+        <w:rPr>
+          <w:rFonts w:ascii="Lucida Console" w:hAnsi="Lucida Console"/>
+          <w:color w:val="000080"/>
+          <w:sz w:val="18"/>
+          <w:szCs w:val="18"/>
+        </w:rPr>
+        <w:t>ResourceGroupLocation</w:t>
+      </w:r>
+      <w:proofErr w:type="spellEnd"/>
       <w:r>
         <w:rPr>
           <w:rFonts w:ascii="Lucida Console" w:hAnsi="Lucida Console"/>
@@ -213,8 +244,19 @@
           <w:sz w:val="18"/>
           <w:szCs w:val="18"/>
         </w:rPr>
-        <w:t>-ResourceGroupName</w:t>
-      </w:r>
+        <w:t>-</w:t>
+      </w:r>
+      <w:proofErr w:type="spellStart"/>
+      <w:r>
+        <w:rPr>
+          <w:rFonts w:ascii="Lucida Console" w:hAnsi="Lucida Console"/>
+          <w:color w:val="000080"/>
+          <w:sz w:val="18"/>
+          <w:szCs w:val="18"/>
+        </w:rPr>
+        <w:t>ResourceGroupName</w:t>
+      </w:r>
+      <w:proofErr w:type="spellEnd"/>
       <w:r>
         <w:rPr>
           <w:rFonts w:ascii="Lucida Console" w:hAnsi="Lucida Console"/>
@@ -242,7 +284,15 @@
         </w:numPr>
       </w:pPr>
       <w:r>
-        <w:t>Update -ResourceGroupName to your application resource group</w:t>
+        <w:t>Update -</w:t>
+      </w:r>
+      <w:proofErr w:type="spellStart"/>
+      <w:r>
+        <w:t>ResourceGroupName</w:t>
+      </w:r>
+      <w:proofErr w:type="spellEnd"/>
+      <w:r>
+        <w:t xml:space="preserve"> to your application resource group</w:t>
       </w:r>
     </w:p>
     <w:p>
@@ -268,9 +318,11 @@
       <w:r>
         <w:t xml:space="preserve">Open up </w:t>
       </w:r>
+      <w:proofErr w:type="spellStart"/>
       <w:r>
         <w:t>templateParams.json</w:t>
       </w:r>
+      <w:proofErr w:type="spellEnd"/>
       <w:r>
         <w:t>.  You can edit any parameters in here and experiment, these are the minimum set you need to update to deploy successfully.</w:t>
       </w:r>
@@ -283,6 +335,7 @@
           <w:numId w:val="1"/>
         </w:numPr>
       </w:pPr>
+      <w:proofErr w:type="spellStart"/>
       <w:r>
         <w:rPr>
           <w:rFonts w:ascii="Consolas" w:hAnsi="Consolas" w:cs="Consolas"/>
@@ -293,6 +346,7 @@
         </w:rPr>
         <w:t>vmName</w:t>
       </w:r>
+      <w:proofErr w:type="spellEnd"/>
     </w:p>
     <w:p>
       <w:pPr>
@@ -302,6 +356,7 @@
           <w:numId w:val="1"/>
         </w:numPr>
       </w:pPr>
+      <w:proofErr w:type="spellStart"/>
       <w:r>
         <w:rPr>
           <w:rFonts w:ascii="Consolas" w:hAnsi="Consolas" w:cs="Consolas"/>
@@ -311,6 +366,60 @@
           <w:highlight w:val="white"/>
         </w:rPr>
         <w:t>numberOfInstances</w:t>
+      </w:r>
+      <w:proofErr w:type="spellEnd"/>
+    </w:p>
+    <w:p>
+      <w:pPr>
+        <w:pStyle w:val="NoSpacing"/>
+        <w:numPr>
+          <w:ilvl w:val="1"/>
+          <w:numId w:val="1"/>
+        </w:numPr>
+      </w:pPr>
+      <w:proofErr w:type="spellStart"/>
+      <w:r>
+        <w:rPr>
+          <w:rFonts w:ascii="Consolas" w:hAnsi="Consolas"/>
+          <w:color w:val="1F4E79" w:themeColor="accent1" w:themeShade="80"/>
+          <w:sz w:val="18"/>
+        </w:rPr>
+        <w:t>appID</w:t>
+      </w:r>
+      <w:proofErr w:type="spellEnd"/>
+      <w:r>
+        <w:t>: If a valid ICTO ID is not specified, the server will not be created in SNOW</w:t>
+      </w:r>
+    </w:p>
+    <w:p>
+      <w:pPr>
+        <w:pStyle w:val="NoSpacing"/>
+        <w:numPr>
+          <w:ilvl w:val="1"/>
+          <w:numId w:val="1"/>
+        </w:numPr>
+      </w:pPr>
+      <w:proofErr w:type="spellStart"/>
+      <w:r>
+        <w:rPr>
+          <w:rFonts w:ascii="Consolas" w:hAnsi="Consolas"/>
+          <w:color w:val="1F4E79" w:themeColor="accent1" w:themeShade="80"/>
+          <w:sz w:val="18"/>
+          <w:szCs w:val="18"/>
+        </w:rPr>
+        <w:t>orgID</w:t>
+      </w:r>
+      <w:proofErr w:type="spellEnd"/>
+      <w:r>
+        <w:t xml:space="preserve">: If a valid </w:t>
+      </w:r>
+      <w:r>
+        <w:t>org</w:t>
+      </w:r>
+      <w:bookmarkStart w:id="0" w:name="_GoBack"/>
+      <w:bookmarkEnd w:id="0"/>
+      <w:r>
+        <w:t xml:space="preserve"> ID is not specified, the server will not be created in SNOW</w:t>
       </w:r>
     </w:p>
     <w:p>
@@ -350,6 +459,7 @@
           <w:numId w:val="1"/>
         </w:numPr>
       </w:pPr>
+      <w:proofErr w:type="spellStart"/>
       <w:r>
         <w:rPr>
           <w:rFonts w:ascii="Consolas" w:hAnsi="Consolas" w:cs="Consolas"/>
@@ -360,6 +470,7 @@
         </w:rPr>
         <w:t>appID</w:t>
       </w:r>
+      <w:proofErr w:type="spellEnd"/>
     </w:p>
     <w:p>
       <w:pPr>
@@ -369,6 +480,7 @@
           <w:numId w:val="1"/>
         </w:numPr>
       </w:pPr>
+      <w:proofErr w:type="spellStart"/>
       <w:r>
         <w:rPr>
           <w:rFonts w:ascii="Consolas" w:hAnsi="Consolas" w:cs="Consolas"/>
@@ -379,6 +491,7 @@
         </w:rPr>
         <w:t>orgID</w:t>
       </w:r>
+      <w:proofErr w:type="spellEnd"/>
     </w:p>
     <w:p>
       <w:pPr>
@@ -388,6 +501,7 @@
           <w:numId w:val="1"/>
         </w:numPr>
       </w:pPr>
+      <w:proofErr w:type="spellStart"/>
       <w:r>
         <w:rPr>
           <w:rFonts w:ascii="Consolas" w:hAnsi="Consolas" w:cs="Consolas"/>
@@ -398,6 +512,7 @@
         </w:rPr>
         <w:t>env</w:t>
       </w:r>
+      <w:proofErr w:type="spellEnd"/>
     </w:p>
     <w:p>
       <w:pPr>
@@ -754,6 +869,7 @@
     <w:lsdException w:name="HTML Sample" w:semiHidden="1" w:unhideWhenUsed="1"/>
     <w:lsdException w:name="HTML Typewriter" w:semiHidden="1" w:unhideWhenUsed="1"/>
     <w:lsdException w:name="HTML Variable" w:semiHidden="1" w:unhideWhenUsed="1"/>
+    <w:lsdException w:name="Normal Table" w:semiHidden="1" w:unhideWhenUsed="1"/>
     <w:lsdException w:name="annotation subject" w:semiHidden="1" w:unhideWhenUsed="1"/>
     <w:lsdException w:name="No List" w:semiHidden="1" w:unhideWhenUsed="1"/>
     <w:lsdException w:name="Outline List 1" w:semiHidden="1" w:unhideWhenUsed="1"/>
@@ -800,8 +916,10 @@
     <w:lsdException w:name="Table Subtle 2" w:semiHidden="1" w:unhideWhenUsed="1"/>
     <w:lsdException w:name="Table Web 1" w:semiHidden="1" w:unhideWhenUsed="1"/>
     <w:lsdException w:name="Table Web 2" w:semiHidden="1" w:unhideWhenUsed="1"/>
+    <w:lsdException w:name="Table Web 3" w:semiHidden="1" w:unhideWhenUsed="1"/>
     <w:lsdException w:name="Balloon Text" w:semiHidden="1" w:unhideWhenUsed="1"/>
     <w:lsdException w:name="Table Grid" w:uiPriority="39"/>
+    <w:lsdException w:name="Table Theme" w:semiHidden="1" w:unhideWhenUsed="1"/>
     <w:lsdException w:name="Placeholder Text" w:semiHidden="1"/>
     <w:lsdException w:name="No Spacing" w:uiPriority="1" w:qFormat="1"/>
     <w:lsdException w:name="Light Shading" w:uiPriority="60"/>

</xml_diff>

<commit_message>
Moved to Azure Images & Unattend XML
</commit_message>
<xml_diff>
--- a/ARMsandbox/readme.docx
+++ b/ARMsandbox/readme.docx
@@ -104,23 +104,7 @@
         </w:numPr>
       </w:pPr>
       <w:r>
-        <w:t xml:space="preserve">Open up deploymentscript.ps1 in </w:t>
-      </w:r>
-      <w:proofErr w:type="spellStart"/>
-      <w:r>
-        <w:t>powershell</w:t>
-      </w:r>
-      <w:proofErr w:type="spellEnd"/>
-      <w:r>
-        <w:t xml:space="preserve"> </w:t>
-      </w:r>
-      <w:proofErr w:type="spellStart"/>
-      <w:r>
-        <w:t>ise</w:t>
-      </w:r>
-      <w:proofErr w:type="spellEnd"/>
-      <w:r>
-        <w:t>.  Go to the last line:</w:t>
+        <w:t>Open up deploymentscript.ps1 in powershell ise.  Go to the last line:</w:t>
       </w:r>
     </w:p>
     <w:p>
@@ -154,9 +138,33 @@
           <w:sz w:val="18"/>
           <w:szCs w:val="18"/>
         </w:rPr>
-        <w:t>-</w:t>
-      </w:r>
-      <w:proofErr w:type="spellStart"/>
+        <w:t>-SubscriptionId</w:t>
+      </w:r>
+      <w:r>
+        <w:rPr>
+          <w:rFonts w:ascii="Lucida Console" w:hAnsi="Lucida Console"/>
+          <w:sz w:val="18"/>
+          <w:szCs w:val="18"/>
+        </w:rPr>
+        <w:t xml:space="preserve"> </w:t>
+      </w:r>
+      <w:r>
+        <w:rPr>
+          <w:rFonts w:ascii="Lucida Console" w:hAnsi="Lucida Console"/>
+          <w:color w:val="8A2BE2"/>
+          <w:sz w:val="18"/>
+          <w:szCs w:val="18"/>
+        </w:rPr>
+        <w:t>e4a74065-cc6c-4f56-b451-f07a3fde61de</w:t>
+      </w:r>
+      <w:r>
+        <w:rPr>
+          <w:rFonts w:ascii="Lucida Console" w:hAnsi="Lucida Console"/>
+          <w:sz w:val="18"/>
+          <w:szCs w:val="18"/>
+        </w:rPr>
+        <w:t xml:space="preserve"> </w:t>
+      </w:r>
       <w:r>
         <w:rPr>
           <w:rFonts w:ascii="Lucida Console" w:hAnsi="Lucida Console"/>
@@ -164,9 +172,8 @@
           <w:sz w:val="18"/>
           <w:szCs w:val="18"/>
         </w:rPr>
-        <w:t>SubscriptionId</w:t>
-      </w:r>
-      <w:proofErr w:type="spellEnd"/>
+        <w:t>-ResourceGroupLocation</w:t>
+      </w:r>
       <w:r>
         <w:rPr>
           <w:rFonts w:ascii="Lucida Console" w:hAnsi="Lucida Console"/>
@@ -178,11 +185,11 @@
       <w:r>
         <w:rPr>
           <w:rFonts w:ascii="Lucida Console" w:hAnsi="Lucida Console"/>
-          <w:color w:val="8A2BE2"/>
+          <w:color w:val="8B0000"/>
           <w:sz w:val="18"/>
           <w:szCs w:val="18"/>
         </w:rPr>
-        <w:t>e4a74065-cc6c-4f56-b451-f07a3fde61de</w:t>
+        <w:t>"central us"</w:t>
       </w:r>
       <w:r>
         <w:rPr>
@@ -199,64 +206,8 @@
           <w:sz w:val="18"/>
           <w:szCs w:val="18"/>
         </w:rPr>
-        <w:t>-</w:t>
-      </w:r>
-      <w:proofErr w:type="spellStart"/>
-      <w:r>
-        <w:rPr>
-          <w:rFonts w:ascii="Lucida Console" w:hAnsi="Lucida Console"/>
-          <w:color w:val="000080"/>
-          <w:sz w:val="18"/>
-          <w:szCs w:val="18"/>
-        </w:rPr>
-        <w:t>ResourceGroupLocation</w:t>
-      </w:r>
-      <w:proofErr w:type="spellEnd"/>
-      <w:r>
-        <w:rPr>
-          <w:rFonts w:ascii="Lucida Console" w:hAnsi="Lucida Console"/>
-          <w:sz w:val="18"/>
-          <w:szCs w:val="18"/>
-        </w:rPr>
-        <w:t xml:space="preserve"> </w:t>
-      </w:r>
-      <w:r>
-        <w:rPr>
-          <w:rFonts w:ascii="Lucida Console" w:hAnsi="Lucida Console"/>
-          <w:color w:val="8B0000"/>
-          <w:sz w:val="18"/>
-          <w:szCs w:val="18"/>
-        </w:rPr>
-        <w:t>"central us"</w:t>
-      </w:r>
-      <w:r>
-        <w:rPr>
-          <w:rFonts w:ascii="Lucida Console" w:hAnsi="Lucida Console"/>
-          <w:sz w:val="18"/>
-          <w:szCs w:val="18"/>
-        </w:rPr>
-        <w:t xml:space="preserve"> </w:t>
-      </w:r>
-      <w:r>
-        <w:rPr>
-          <w:rFonts w:ascii="Lucida Console" w:hAnsi="Lucida Console"/>
-          <w:color w:val="000080"/>
-          <w:sz w:val="18"/>
-          <w:szCs w:val="18"/>
-        </w:rPr>
-        <w:t>-</w:t>
-      </w:r>
-      <w:proofErr w:type="spellStart"/>
-      <w:r>
-        <w:rPr>
-          <w:rFonts w:ascii="Lucida Console" w:hAnsi="Lucida Console"/>
-          <w:color w:val="000080"/>
-          <w:sz w:val="18"/>
-          <w:szCs w:val="18"/>
-        </w:rPr>
-        <w:t>ResourceGroupName</w:t>
-      </w:r>
-      <w:proofErr w:type="spellEnd"/>
+        <w:t>-ResourceGroupName</w:t>
+      </w:r>
       <w:r>
         <w:rPr>
           <w:rFonts w:ascii="Lucida Console" w:hAnsi="Lucida Console"/>
@@ -284,15 +235,7 @@
         </w:numPr>
       </w:pPr>
       <w:r>
-        <w:t>Update -</w:t>
-      </w:r>
-      <w:proofErr w:type="spellStart"/>
-      <w:r>
-        <w:t>ResourceGroupName</w:t>
-      </w:r>
-      <w:proofErr w:type="spellEnd"/>
-      <w:r>
-        <w:t xml:space="preserve"> to your application resource group</w:t>
+        <w:t>Update -ResourceGroupName to your application resource group</w:t>
       </w:r>
     </w:p>
     <w:p>
@@ -310,6 +253,12 @@
     <w:p>
       <w:pPr>
         <w:pStyle w:val="NoSpacing"/>
+        <w:ind w:left="1440"/>
+      </w:pPr>
+    </w:p>
+    <w:p>
+      <w:pPr>
+        <w:pStyle w:val="NoSpacing"/>
         <w:numPr>
           <w:ilvl w:val="0"/>
           <w:numId w:val="1"/>
@@ -318,11 +267,9 @@
       <w:r>
         <w:t xml:space="preserve">Open up </w:t>
       </w:r>
-      <w:proofErr w:type="spellStart"/>
       <w:r>
         <w:t>templateParams.json</w:t>
       </w:r>
-      <w:proofErr w:type="spellEnd"/>
       <w:r>
         <w:t>.  You can edit any parameters in here and experiment, these are the minimum set you need to update to deploy successfully.</w:t>
       </w:r>
@@ -335,7 +282,6 @@
           <w:numId w:val="1"/>
         </w:numPr>
       </w:pPr>
-      <w:proofErr w:type="spellStart"/>
       <w:r>
         <w:rPr>
           <w:rFonts w:ascii="Consolas" w:hAnsi="Consolas" w:cs="Consolas"/>
@@ -346,7 +292,6 @@
         </w:rPr>
         <w:t>vmName</w:t>
       </w:r>
-      <w:proofErr w:type="spellEnd"/>
     </w:p>
     <w:p>
       <w:pPr>
@@ -356,7 +301,6 @@
           <w:numId w:val="1"/>
         </w:numPr>
       </w:pPr>
-      <w:proofErr w:type="spellStart"/>
       <w:r>
         <w:rPr>
           <w:rFonts w:ascii="Consolas" w:hAnsi="Consolas" w:cs="Consolas"/>
@@ -367,7 +311,6 @@
         </w:rPr>
         <w:t>numberOfInstances</w:t>
       </w:r>
-      <w:proofErr w:type="spellEnd"/>
     </w:p>
     <w:p>
       <w:pPr>
@@ -377,7 +320,6 @@
           <w:numId w:val="1"/>
         </w:numPr>
       </w:pPr>
-      <w:proofErr w:type="spellStart"/>
       <w:r>
         <w:rPr>
           <w:rFonts w:ascii="Consolas" w:hAnsi="Consolas"/>
@@ -386,7 +328,6 @@
         </w:rPr>
         <w:t>appID</w:t>
       </w:r>
-      <w:proofErr w:type="spellEnd"/>
       <w:r>
         <w:t>: If a valid ICTO ID is not specified, the server will not be created in SNOW</w:t>
       </w:r>
@@ -399,7 +340,6 @@
           <w:numId w:val="1"/>
         </w:numPr>
       </w:pPr>
-      <w:proofErr w:type="spellStart"/>
       <w:r>
         <w:rPr>
           <w:rFonts w:ascii="Consolas" w:hAnsi="Consolas"/>
@@ -409,15 +349,12 @@
         </w:rPr>
         <w:t>orgID</w:t>
       </w:r>
-      <w:proofErr w:type="spellEnd"/>
       <w:r>
         <w:t xml:space="preserve">: If a valid </w:t>
       </w:r>
       <w:r>
         <w:t>org</w:t>
       </w:r>
-      <w:bookmarkStart w:id="0" w:name="_GoBack"/>
-      <w:bookmarkEnd w:id="0"/>
       <w:r>
         <w:t xml:space="preserve"> ID is not specified, the server will not be created in SNOW</w:t>
       </w:r>
@@ -425,94 +362,8 @@
     <w:p>
       <w:pPr>
         <w:pStyle w:val="NoSpacing"/>
-        <w:numPr>
-          <w:ilvl w:val="1"/>
-          <w:numId w:val="1"/>
-        </w:numPr>
-      </w:pPr>
-      <w:r>
-        <w:t>Not necessary for sandbox, but get in the habit of putting in correct values</w:t>
-      </w:r>
-      <w:r>
-        <w:t>, later it will probably break if you don’t</w:t>
-      </w:r>
-      <w:r>
-        <w:t xml:space="preserve">.  </w:t>
-      </w:r>
-      <w:hyperlink r:id="rId6" w:history="1">
-        <w:r>
-          <w:rPr>
-            <w:rStyle w:val="Hyperlink"/>
-          </w:rPr>
-          <w:t>See subscription layout document</w:t>
-        </w:r>
-      </w:hyperlink>
-      <w:r>
-        <w:t xml:space="preserve"> for how to get each.</w:t>
-      </w:r>
-    </w:p>
-    <w:p>
-      <w:pPr>
-        <w:pStyle w:val="NoSpacing"/>
-        <w:numPr>
-          <w:ilvl w:val="2"/>
-          <w:numId w:val="1"/>
-        </w:numPr>
-      </w:pPr>
-      <w:proofErr w:type="spellStart"/>
-      <w:r>
-        <w:rPr>
-          <w:rFonts w:ascii="Consolas" w:hAnsi="Consolas" w:cs="Consolas"/>
-          <w:color w:val="2E75B6"/>
-          <w:sz w:val="19"/>
-          <w:szCs w:val="19"/>
-          <w:highlight w:val="white"/>
-        </w:rPr>
-        <w:t>appID</w:t>
-      </w:r>
-      <w:proofErr w:type="spellEnd"/>
-    </w:p>
-    <w:p>
-      <w:pPr>
-        <w:pStyle w:val="NoSpacing"/>
-        <w:numPr>
-          <w:ilvl w:val="2"/>
-          <w:numId w:val="1"/>
-        </w:numPr>
-      </w:pPr>
-      <w:proofErr w:type="spellStart"/>
-      <w:r>
-        <w:rPr>
-          <w:rFonts w:ascii="Consolas" w:hAnsi="Consolas" w:cs="Consolas"/>
-          <w:color w:val="2E75B6"/>
-          <w:sz w:val="19"/>
-          <w:szCs w:val="19"/>
-          <w:highlight w:val="white"/>
-        </w:rPr>
-        <w:t>orgID</w:t>
-      </w:r>
-      <w:proofErr w:type="spellEnd"/>
-    </w:p>
-    <w:p>
-      <w:pPr>
-        <w:pStyle w:val="NoSpacing"/>
-        <w:numPr>
-          <w:ilvl w:val="2"/>
-          <w:numId w:val="1"/>
-        </w:numPr>
-      </w:pPr>
-      <w:proofErr w:type="spellStart"/>
-      <w:r>
-        <w:rPr>
-          <w:rFonts w:ascii="Consolas" w:hAnsi="Consolas" w:cs="Consolas"/>
-          <w:color w:val="2E75B6"/>
-          <w:sz w:val="19"/>
-          <w:szCs w:val="19"/>
-          <w:highlight w:val="white"/>
-        </w:rPr>
-        <w:t>env</w:t>
-      </w:r>
-      <w:proofErr w:type="spellEnd"/>
+        <w:ind w:left="1440"/>
+      </w:pPr>
     </w:p>
     <w:p>
       <w:pPr>
@@ -523,8 +374,34 @@
         </w:numPr>
       </w:pPr>
       <w:r>
-        <w:t>Follow screen output for user prompts for entering in local and domain credentials.</w:t>
-      </w:r>
+        <w:t>Review the remaining parameters for your deployment</w:t>
+      </w:r>
+    </w:p>
+    <w:p>
+      <w:pPr>
+        <w:pStyle w:val="NoSpacing"/>
+        <w:ind w:left="2160"/>
+      </w:pPr>
+    </w:p>
+    <w:p>
+      <w:pPr>
+        <w:pStyle w:val="NoSpacing"/>
+        <w:numPr>
+          <w:ilvl w:val="0"/>
+          <w:numId w:val="1"/>
+        </w:numPr>
+      </w:pPr>
+      <w:r>
+        <w:t>Execute the deployment script and f</w:t>
+      </w:r>
+      <w:r>
+        <w:t>ollow screen output for use</w:t>
+      </w:r>
+      <w:r>
+        <w:t>r prompts for entering in your domain credentials as well as creds for the local machine.</w:t>
+      </w:r>
+      <w:bookmarkStart w:id="0" w:name="_GoBack"/>
+      <w:bookmarkEnd w:id="0"/>
     </w:p>
     <w:sectPr>
       <w:pgSz w:w="12240" w:h="15840"/>
@@ -654,7 +531,7 @@
   <w:abstractNum w:abstractNumId="1" w15:restartNumberingAfterBreak="0">
     <w:nsid w:val="52AF5283"/>
     <w:multiLevelType w:val="hybridMultilevel"/>
-    <w:tmpl w:val="63729B06"/>
+    <w:tmpl w:val="16DA201C"/>
     <w:lvl w:ilvl="0" w:tplc="0409000F">
       <w:start w:val="1"/>
       <w:numFmt w:val="decimal"/>
@@ -673,14 +550,17 @@
         <w:ind w:left="1440" w:hanging="360"/>
       </w:pPr>
     </w:lvl>
-    <w:lvl w:ilvl="2" w:tplc="0409001B">
-      <w:start w:val="1"/>
-      <w:numFmt w:val="lowerRoman"/>
-      <w:lvlText w:val="%3."/>
-      <w:lvlJc w:val="right"/>
+    <w:lvl w:ilvl="2" w:tplc="04090001">
+      <w:start w:val="1"/>
+      <w:numFmt w:val="bullet"/>
+      <w:lvlText w:val=""/>
+      <w:lvlJc w:val="left"/>
       <w:pPr>
         <w:ind w:left="2160" w:hanging="180"/>
       </w:pPr>
+      <w:rPr>
+        <w:rFonts w:ascii="Symbol" w:hAnsi="Symbol" w:hint="default"/>
+      </w:rPr>
     </w:lvl>
     <w:lvl w:ilvl="3" w:tplc="0409000F" w:tentative="1">
       <w:start w:val="1"/>

</xml_diff>